<commit_message>
Not sure so we should tune it
for today we should finalize the ipo modules and function then start with the pseudo code tomorrow. What do u think
</commit_message>
<xml_diff>
--- a/ipo.docx
+++ b/ipo.docx
@@ -284,7 +284,9 @@
           <w:p>
             <w:pPr>
               <w:rPr>
-                <w:lang w:val="en-GB"/>
+                <w:rFonts w:ascii="Arial" w:hAnsi="Arial" w:cs="Arial"/>
+                <w:sz w:val="28"/>
+                <w:szCs w:val="28"/>
               </w:rPr>
             </w:pPr>
             <w:r>
@@ -293,6 +295,34 @@
               </w:rPr>
               <w:t>quantityOfItemSold</w:t>
             </w:r>
+            <w:r>
+              <w:rPr>
+                <w:rFonts w:ascii="Arial" w:hAnsi="Arial" w:cs="Arial"/>
+                <w:sz w:val="28"/>
+                <w:szCs w:val="28"/>
+              </w:rPr>
+              <w:t xml:space="preserve"> </w:t>
+            </w:r>
+          </w:p>
+          <w:p>
+            <w:pPr>
+              <w:rPr>
+                <w:lang w:val="en-GB"/>
+              </w:rPr>
+            </w:pPr>
+            <w:r>
+              <w:rPr>
+                <w:lang w:val="en-GB"/>
+              </w:rPr>
+              <w:t>costPrice?(maybe, any thoughts on it)</w:t>
+            </w:r>
+          </w:p>
+          <w:p>
+            <w:pPr>
+              <w:rPr>
+                <w:lang w:val="en-GB"/>
+              </w:rPr>
+            </w:pPr>
           </w:p>
         </w:tc>
         <w:tc>
@@ -312,6 +342,13 @@
               <w:t>revenue= itemSellingPrice x quantityOfItemSold</w:t>
             </w:r>
           </w:p>
+          <w:p>
+            <w:pPr>
+              <w:rPr>
+                <w:lang w:val="en-GB"/>
+              </w:rPr>
+            </w:pPr>
+          </w:p>
         </w:tc>
         <w:tc>
           <w:tcPr>
@@ -323,19 +360,11 @@
                 <w:lang w:val="en-GB"/>
               </w:rPr>
             </w:pPr>
-            <w:proofErr w:type="gramStart"/>
-            <w:r>
-              <w:rPr>
-                <w:lang w:val="en-GB"/>
-              </w:rPr>
-              <w:t>revenue(</w:t>
-            </w:r>
-            <w:proofErr w:type="gramEnd"/>
-            <w:r>
-              <w:rPr>
-                <w:lang w:val="en-GB"/>
-              </w:rPr>
-              <w:t>per product also ?)</w:t>
+            <w:r>
+              <w:rPr>
+                <w:lang w:val="en-GB"/>
+              </w:rPr>
+              <w:t>revenue(per product also ?)</w:t>
             </w:r>
           </w:p>
         </w:tc>
@@ -510,14 +539,12 @@
           <w:lang w:val="en-GB"/>
         </w:rPr>
       </w:pPr>
-      <w:proofErr w:type="gramStart"/>
       <w:r>
         <w:rPr>
           <w:lang w:val="en-GB"/>
         </w:rPr>
         <w:t>Modules :</w:t>
       </w:r>
-      <w:proofErr w:type="gramEnd"/>
     </w:p>
     <w:p>
       <w:pPr>
@@ -617,6 +644,24 @@
     </w:p>
     <w:p>
       <w:pPr>
+        <w:pStyle w:val="ListParagraph"/>
+        <w:numPr>
+          <w:ilvl w:val="0"/>
+          <w:numId w:val="1"/>
+        </w:numPr>
+        <w:rPr>
+          <w:lang w:val="en-GB"/>
+        </w:rPr>
+      </w:pPr>
+      <w:r>
+        <w:rPr>
+          <w:lang w:val="en-GB"/>
+        </w:rPr>
+        <w:t xml:space="preserve">Should we add a function that uses itemID system to know which item has been sold(this idea seems complicated ) or this code for each item separately </w:t>
+      </w:r>
+    </w:p>
+    <w:p>
+      <w:pPr>
         <w:rPr>
           <w:lang w:val="en-GB"/>
         </w:rPr>
@@ -639,6 +684,13 @@
         </w:rPr>
         <w:t>(algorithm)</w:t>
       </w:r>
+    </w:p>
+    <w:p>
+      <w:pPr>
+        <w:rPr>
+          <w:lang w:val="en-GB"/>
+        </w:rPr>
+      </w:pPr>
     </w:p>
     <w:p>
       <w:pPr>
@@ -1154,7 +1206,7 @@
         <w:rFonts w:asciiTheme="minorHAnsi" w:eastAsiaTheme="minorHAnsi" w:hAnsiTheme="minorHAnsi" w:cstheme="minorBidi"/>
         <w:sz w:val="22"/>
         <w:szCs w:val="22"/>
-        <w:lang w:val="en-NA" w:eastAsia="en-US" w:bidi="ar-SA"/>
+        <w:lang w:eastAsia="en-US" w:bidi="ar-SA"/>
       </w:rPr>
     </w:rPrDefault>
     <w:pPrDefault>

</xml_diff>